<commit_message>
Added git checkout command
</commit_message>
<xml_diff>
--- a/GitAliasCheatsheet.docx
+++ b/GitAliasCheatsheet.docx
@@ -2272,6 +2272,150 @@
           <w:szCs w:val="24"/>
           <w:lang w:eastAsia="en-IN"/>
         </w:rPr>
+        <w:t>checking out a branch:</w:t>
+      </w:r>
+    </w:p>
+    <w:p>
+      <w:pPr>
+        <w:pBdr>
+          <w:top w:val="single" w:sz="6" w:space="12" w:color="EFEEE6"/>
+          <w:left w:val="single" w:sz="6" w:space="12" w:color="EFEEE6"/>
+          <w:bottom w:val="single" w:sz="6" w:space="12" w:color="EFEEE6"/>
+          <w:right w:val="single" w:sz="6" w:space="12" w:color="EFEEE6"/>
+        </w:pBdr>
+        <w:shd w:val="clear" w:color="auto" w:fill="E8E7DD"/>
+        <w:tabs>
+          <w:tab w:val="left" w:pos="916"/>
+          <w:tab w:val="left" w:pos="1832"/>
+          <w:tab w:val="left" w:pos="2748"/>
+          <w:tab w:val="left" w:pos="3664"/>
+          <w:tab w:val="left" w:pos="4580"/>
+          <w:tab w:val="left" w:pos="5496"/>
+          <w:tab w:val="left" w:pos="6412"/>
+          <w:tab w:val="left" w:pos="7328"/>
+          <w:tab w:val="left" w:pos="8244"/>
+          <w:tab w:val="left" w:pos="9160"/>
+          <w:tab w:val="left" w:pos="10076"/>
+          <w:tab w:val="left" w:pos="10992"/>
+          <w:tab w:val="left" w:pos="11908"/>
+          <w:tab w:val="left" w:pos="12824"/>
+          <w:tab w:val="left" w:pos="13740"/>
+          <w:tab w:val="left" w:pos="14656"/>
+        </w:tabs>
+        <w:spacing w:after="0" w:line="270" w:lineRule="atLeast"/>
+        <w:ind w:left="284"/>
+        <w:rPr>
+          <w:rFonts w:ascii="Courier New" w:eastAsia="Times New Roman" w:hAnsi="Courier New" w:cs="Courier New"/>
+          <w:b/>
+          <w:bCs/>
+          <w:color w:val="002060"/>
+          <w:sz w:val="28"/>
+          <w:szCs w:val="28"/>
+          <w:lang w:eastAsia="en-IN"/>
+        </w:rPr>
+      </w:pPr>
+      <w:r>
+        <w:rPr>
+          <w:rFonts w:ascii="Courier New" w:eastAsia="Times New Roman" w:hAnsi="Courier New" w:cs="Courier New"/>
+          <w:b/>
+          <w:bCs/>
+          <w:color w:val="002060"/>
+          <w:sz w:val="28"/>
+          <w:szCs w:val="28"/>
+          <w:lang w:eastAsia="en-IN"/>
+        </w:rPr>
+        <w:t>$ git co &lt;branch&gt;</w:t>
+      </w:r>
+    </w:p>
+    <w:p>
+      <w:pPr>
+        <w:pBdr>
+          <w:top w:val="single" w:sz="6" w:space="12" w:color="EFEEE6"/>
+          <w:left w:val="single" w:sz="6" w:space="12" w:color="EFEEE6"/>
+          <w:bottom w:val="single" w:sz="6" w:space="12" w:color="EFEEE6"/>
+          <w:right w:val="single" w:sz="6" w:space="12" w:color="EFEEE6"/>
+        </w:pBdr>
+        <w:shd w:val="clear" w:color="auto" w:fill="E8E7DD"/>
+        <w:tabs>
+          <w:tab w:val="left" w:pos="916"/>
+          <w:tab w:val="left" w:pos="1832"/>
+          <w:tab w:val="left" w:pos="2748"/>
+          <w:tab w:val="left" w:pos="3664"/>
+          <w:tab w:val="left" w:pos="4580"/>
+          <w:tab w:val="left" w:pos="5496"/>
+          <w:tab w:val="left" w:pos="6412"/>
+          <w:tab w:val="left" w:pos="7328"/>
+          <w:tab w:val="left" w:pos="8244"/>
+          <w:tab w:val="left" w:pos="9160"/>
+          <w:tab w:val="left" w:pos="10076"/>
+          <w:tab w:val="left" w:pos="10992"/>
+          <w:tab w:val="left" w:pos="11908"/>
+          <w:tab w:val="left" w:pos="12824"/>
+          <w:tab w:val="left" w:pos="13740"/>
+          <w:tab w:val="left" w:pos="14656"/>
+        </w:tabs>
+        <w:spacing w:after="0" w:line="270" w:lineRule="atLeast"/>
+        <w:ind w:left="284"/>
+        <w:rPr>
+          <w:rFonts w:ascii="Courier New" w:eastAsia="Times New Roman" w:hAnsi="Courier New" w:cs="Courier New"/>
+          <w:b/>
+          <w:bCs/>
+          <w:color w:val="002060"/>
+          <w:sz w:val="28"/>
+          <w:szCs w:val="28"/>
+          <w:lang w:eastAsia="en-IN"/>
+        </w:rPr>
+      </w:pPr>
+    </w:p>
+    <w:p>
+      <w:pPr>
+        <w:pBdr>
+          <w:top w:val="single" w:sz="6" w:space="12" w:color="EFEEE6"/>
+          <w:left w:val="single" w:sz="6" w:space="12" w:color="EFEEE6"/>
+          <w:bottom w:val="single" w:sz="6" w:space="12" w:color="EFEEE6"/>
+          <w:right w:val="single" w:sz="6" w:space="12" w:color="EFEEE6"/>
+        </w:pBdr>
+        <w:shd w:val="clear" w:color="auto" w:fill="E8E7DD"/>
+        <w:tabs>
+          <w:tab w:val="left" w:pos="916"/>
+          <w:tab w:val="left" w:pos="1832"/>
+          <w:tab w:val="left" w:pos="2748"/>
+          <w:tab w:val="left" w:pos="3664"/>
+          <w:tab w:val="left" w:pos="4580"/>
+          <w:tab w:val="left" w:pos="5496"/>
+          <w:tab w:val="left" w:pos="6412"/>
+          <w:tab w:val="left" w:pos="7328"/>
+          <w:tab w:val="left" w:pos="8244"/>
+          <w:tab w:val="left" w:pos="9160"/>
+          <w:tab w:val="left" w:pos="10076"/>
+          <w:tab w:val="left" w:pos="10992"/>
+          <w:tab w:val="left" w:pos="11908"/>
+          <w:tab w:val="left" w:pos="12824"/>
+          <w:tab w:val="left" w:pos="13740"/>
+          <w:tab w:val="left" w:pos="14656"/>
+        </w:tabs>
+        <w:spacing w:after="0" w:line="270" w:lineRule="atLeast"/>
+        <w:ind w:left="284"/>
+        <w:rPr>
+          <w:rFonts w:ascii="Courier New" w:eastAsia="Times New Roman" w:hAnsi="Courier New" w:cs="Courier New"/>
+          <w:b/>
+          <w:bCs/>
+          <w:color w:val="525252" w:themeColor="accent3" w:themeShade="80"/>
+          <w:sz w:val="24"/>
+          <w:szCs w:val="24"/>
+          <w:lang w:eastAsia="en-IN"/>
+        </w:rPr>
+      </w:pPr>
+      <w:r>
+        <w:rPr>
+          <w:rFonts w:ascii="Courier New" w:eastAsia="Times New Roman" w:hAnsi="Courier New" w:cs="Courier New"/>
+          <w:b/>
+          <w:bCs/>
+          <w:color w:val="525252" w:themeColor="accent3" w:themeShade="80"/>
+          <w:sz w:val="24"/>
+          <w:szCs w:val="24"/>
+          <w:lang w:eastAsia="en-IN"/>
+        </w:rPr>
         <w:t>push local branch to remote</w:t>
       </w:r>
       <w:r>
@@ -7595,7 +7739,31 @@
           <w:szCs w:val="28"/>
           <w:lang w:eastAsia="en-IN"/>
         </w:rPr>
-        <w:t>$ git remoteDetails &lt;remote&gt;</w:t>
+        <w:t>$ git remoteDetails</w:t>
+      </w:r>
+      <w:r>
+        <w:rPr>
+          <w:rFonts w:ascii="Courier New" w:eastAsia="Times New Roman" w:hAnsi="Courier New" w:cs="Courier New"/>
+          <w:b/>
+          <w:bCs/>
+          <w:color w:val="002060"/>
+          <w:sz w:val="28"/>
+          <w:szCs w:val="28"/>
+          <w:lang w:eastAsia="en-IN"/>
+        </w:rPr>
+        <w:t>Tdr</w:t>
+      </w:r>
+      <w:r>
+        <w:rPr>
+          <w:rFonts w:ascii="Courier New" w:eastAsia="Times New Roman" w:hAnsi="Courier New" w:cs="Courier New"/>
+          <w:b/>
+          <w:bCs/>
+          <w:color w:val="002060"/>
+          <w:sz w:val="28"/>
+          <w:szCs w:val="28"/>
+          <w:lang w:eastAsia="en-IN"/>
+        </w:rPr>
+        <w:t xml:space="preserve"> &lt;remote&gt;</w:t>
       </w:r>
     </w:p>
     <w:p>
@@ -7751,7 +7919,31 @@
           <w:szCs w:val="28"/>
           <w:lang w:eastAsia="en-IN"/>
         </w:rPr>
-        <w:t>$ git addRemote &lt;remote&gt; &lt;url&gt;</w:t>
+        <w:t>$ git addRemote</w:t>
+      </w:r>
+      <w:r>
+        <w:rPr>
+          <w:rFonts w:ascii="Courier New" w:eastAsia="Times New Roman" w:hAnsi="Courier New" w:cs="Courier New"/>
+          <w:b/>
+          <w:bCs/>
+          <w:color w:val="002060"/>
+          <w:sz w:val="28"/>
+          <w:szCs w:val="28"/>
+          <w:lang w:eastAsia="en-IN"/>
+        </w:rPr>
+        <w:t>Tdr</w:t>
+      </w:r>
+      <w:r>
+        <w:rPr>
+          <w:rFonts w:ascii="Courier New" w:eastAsia="Times New Roman" w:hAnsi="Courier New" w:cs="Courier New"/>
+          <w:b/>
+          <w:bCs/>
+          <w:color w:val="002060"/>
+          <w:sz w:val="28"/>
+          <w:szCs w:val="28"/>
+          <w:lang w:eastAsia="en-IN"/>
+        </w:rPr>
+        <w:t xml:space="preserve"> &lt;remote&gt; &lt;url&gt;</w:t>
       </w:r>
     </w:p>
     <w:p>
@@ -10240,7 +10432,7 @@
 </file>
 
 <file path=customXml/itemProps1.xml><?xml version="1.0" encoding="utf-8"?>
-<ds:datastoreItem xmlns:ds="http://schemas.openxmlformats.org/officeDocument/2006/customXml" ds:itemID="{C2BE1C1A-6846-4781-A5A5-489DDA12596F}">
+<ds:datastoreItem xmlns:ds="http://schemas.openxmlformats.org/officeDocument/2006/customXml" ds:itemID="{900879AE-2A33-4314-96DA-66FB60648B75}">
   <ds:schemaRefs>
     <ds:schemaRef ds:uri="http://schemas.openxmlformats.org/officeDocument/2006/bibliography"/>
   </ds:schemaRefs>

</xml_diff>